<commit_message>
continue working on login, addes unit for strings multi-language
</commit_message>
<xml_diff>
--- a/Docs/User Manual - ESP.docx
+++ b/Docs/User Manual - ESP.docx
@@ -1,16 +1,9 @@
 
 <file path=word/document.xml><?xml version="1.0" encoding="utf-8"?>
-<w:document xmlns:wpc="http://schemas.microsoft.com/office/word/2010/wordprocessingCanvas" xmlns:cx="http://schemas.microsoft.com/office/drawing/2014/chartex" xmlns:cx1="http://schemas.microsoft.com/office/drawing/2015/9/8/chartex" xmlns:cx2="http://schemas.microsoft.com/office/drawing/2015/10/21/chartex" xmlns:cx3="http://schemas.microsoft.com/office/drawing/2016/5/9/chartex" xmlns:cx4="http://schemas.microsoft.com/office/drawing/2016/5/10/chartex" xmlns:cx5="http://schemas.microsoft.com/office/drawing/2016/5/11/chartex" xmlns:cx6="http://schemas.microsoft.com/office/drawing/2016/5/12/chartex" xmlns:cx7="http://schemas.microsoft.com/office/drawing/2016/5/13/chartex" xmlns:cx8="http://schemas.microsoft.com/office/drawing/2016/5/14/chartex" xmlns:mc="http://schemas.openxmlformats.org/markup-compatibility/2006" xmlns:aink="http://schemas.microsoft.com/office/drawing/2016/ink" xmlns:am3d="http://schemas.microsoft.com/office/drawing/2017/model3d" xmlns:o="urn:schemas-microsoft-com:office:office" xmlns:r="http://schemas.openxmlformats.org/officeDocument/2006/relationships" xmlns:m="http://schemas.openxmlformats.org/officeDocument/2006/math" xmlns:v="urn:schemas-microsoft-com:vml" xmlns:wp14="http://schemas.microsoft.com/office/word/2010/wordprocessingDrawing" xmlns:wp="http://schemas.openxmlformats.org/drawingml/2006/wordprocessingDrawing" xmlns:w10="urn:schemas-microsoft-com:office:word" xmlns:w="http://schemas.openxmlformats.org/wordprocessingml/2006/main" xmlns:w14="http://schemas.microsoft.com/office/word/2010/wordml" xmlns:w15="http://schemas.microsoft.com/office/word/2012/wordml" xmlns:w16cid="http://schemas.microsoft.com/office/word/2016/wordml/cid" xmlns:w16se="http://schemas.microsoft.com/office/word/2015/wordml/symex" xmlns:wpg="http://schemas.microsoft.com/office/word/2010/wordprocessingGroup" xmlns:wpi="http://schemas.microsoft.com/office/word/2010/wordprocessingInk" xmlns:wne="http://schemas.microsoft.com/office/word/2006/wordml" xmlns:wps="http://schemas.microsoft.com/office/word/2010/wordprocessingShape" mc:Ignorable="w14 w15 w16se w16cid wp14">
+<w:document xmlns:wpc="http://schemas.microsoft.com/office/word/2010/wordprocessingCanvas" xmlns:cx="http://schemas.microsoft.com/office/drawing/2014/chartex" xmlns:cx1="http://schemas.microsoft.com/office/drawing/2015/9/8/chartex" xmlns:cx2="http://schemas.microsoft.com/office/drawing/2015/10/21/chartex" xmlns:cx3="http://schemas.microsoft.com/office/drawing/2016/5/9/chartex" xmlns:cx4="http://schemas.microsoft.com/office/drawing/2016/5/10/chartex" xmlns:cx5="http://schemas.microsoft.com/office/drawing/2016/5/11/chartex" xmlns:cx6="http://schemas.microsoft.com/office/drawing/2016/5/12/chartex" xmlns:cx7="http://schemas.microsoft.com/office/drawing/2016/5/13/chartex" xmlns:cx8="http://schemas.microsoft.com/office/drawing/2016/5/14/chartex" xmlns:mc="http://schemas.openxmlformats.org/markup-compatibility/2006" xmlns:aink="http://schemas.microsoft.com/office/drawing/2016/ink" xmlns:am3d="http://schemas.microsoft.com/office/drawing/2017/model3d" xmlns:o="urn:schemas-microsoft-com:office:office" xmlns:r="http://schemas.openxmlformats.org/officeDocument/2006/relationships" xmlns:m="http://schemas.openxmlformats.org/officeDocument/2006/math" xmlns:v="urn:schemas-microsoft-com:vml" xmlns:wp14="http://schemas.microsoft.com/office/word/2010/wordprocessingDrawing" xmlns:wp="http://schemas.openxmlformats.org/drawingml/2006/wordprocessingDrawing" xmlns:w10="urn:schemas-microsoft-com:office:word" xmlns:w="http://schemas.openxmlformats.org/wordprocessingml/2006/main" xmlns:w14="http://schemas.microsoft.com/office/word/2010/wordml" xmlns:w15="http://schemas.microsoft.com/office/word/2012/wordml" xmlns:w16cex="http://schemas.microsoft.com/office/word/2018/wordml/cex" xmlns:w16cid="http://schemas.microsoft.com/office/word/2016/wordml/cid" xmlns:w16="http://schemas.microsoft.com/office/word/2018/wordml" xmlns:w16sdtdh="http://schemas.microsoft.com/office/word/2020/wordml/sdtdatahash" xmlns:w16se="http://schemas.microsoft.com/office/word/2015/wordml/symex" xmlns:wpg="http://schemas.microsoft.com/office/word/2010/wordprocessingGroup" xmlns:wpi="http://schemas.microsoft.com/office/word/2010/wordprocessingInk" xmlns:wne="http://schemas.microsoft.com/office/word/2006/wordml" xmlns:wps="http://schemas.microsoft.com/office/word/2010/wordprocessingShape" mc:Ignorable="w14 w15 w16se w16cid w16 w16cex w16sdtdh wp14">
   <w:body>
     <w:sdt>
       <w:sdtPr>
-        <w:id w:val="-880096198"/>
-        <w:docPartObj>
-          <w:docPartGallery w:val="Table of Contents"/>
-          <w:docPartUnique/>
-        </w:docPartObj>
-      </w:sdtPr>
-      <w:sdtEndPr>
         <w:rPr>
           <w:rFonts w:cs="Times New Roman"/>
           <w:caps w:val="0"/>
@@ -18,7 +11,13 @@
           <w:spacing w:val="0"/>
           <w:lang w:eastAsia="es-ES"/>
         </w:rPr>
-      </w:sdtEndPr>
+        <w:id w:val="-880096198"/>
+        <w:docPartObj>
+          <w:docPartGallery w:val="Table of Contents"/>
+          <w:docPartUnique/>
+        </w:docPartObj>
+      </w:sdtPr>
+      <w:sdtEndPr/>
       <w:sdtContent>
         <w:p>
           <w:pPr>
@@ -45,6 +44,7 @@
               <w:temporary/>
               <w:showingPlcHdr/>
             </w:sdtPr>
+            <w:sdtEndPr/>
             <w:sdtContent>
               <w:r>
                 <w:rPr>
@@ -80,6 +80,7 @@
               <w:temporary/>
               <w:showingPlcHdr/>
             </w:sdtPr>
+            <w:sdtEndPr/>
             <w:sdtContent>
               <w:r>
                 <w:t>Escribir el título del capítulo (nivel 2)</w:t>
@@ -107,6 +108,7 @@
               <w:temporary/>
               <w:showingPlcHdr/>
             </w:sdtPr>
+            <w:sdtEndPr/>
             <w:sdtContent>
               <w:r>
                 <w:t>Escribir el título del capítulo (nivel 3)</w:t>
@@ -137,6 +139,7 @@
               <w:temporary/>
               <w:showingPlcHdr/>
             </w:sdtPr>
+            <w:sdtEndPr/>
             <w:sdtContent>
               <w:r>
                 <w:rPr>
@@ -172,6 +175,7 @@
               <w:temporary/>
               <w:showingPlcHdr/>
             </w:sdtPr>
+            <w:sdtEndPr/>
             <w:sdtContent>
               <w:r>
                 <w:t>Escribir el título del capítulo (nivel 2)</w:t>
@@ -199,6 +203,7 @@
               <w:temporary/>
               <w:showingPlcHdr/>
             </w:sdtPr>
+            <w:sdtEndPr/>
             <w:sdtContent>
               <w:r>
                 <w:t>Escribir el título del capítulo (nivel 3)</w:t>
@@ -229,64 +234,77 @@
         <w:t>Introducción</w:t>
       </w:r>
     </w:p>
+    <w:p/>
+    <w:p/>
+    <w:p/>
+    <w:p/>
+    <w:p/>
+    <w:p/>
     <w:p>
       <w:pPr>
-        <w:rPr>
-          <w:lang w:val="en-GB"/>
-        </w:rPr>
+        <w:pStyle w:val="Ttulo1"/>
       </w:pPr>
+      <w:r>
+        <w:t>Creación Proyecto “REST SERVER”</w:t>
+      </w:r>
+    </w:p>
+    <w:p/>
+    <w:p>
+      <w:r>
+        <w:t>Unidades derivadas…</w:t>
+      </w:r>
+    </w:p>
+    <w:p>
+      <w:r>
+        <w:t>Autentificación:</w:t>
+      </w:r>
     </w:p>
     <w:p>
       <w:pPr>
         <w:rPr>
-          <w:lang w:val="en-GB"/>
+          <w:rFonts w:ascii="LinLibertine" w:hAnsi="LinLibertine" w:cs="LinLibertine"/>
+          <w:color w:val="000000"/>
+          <w:sz w:val="24"/>
+          <w:szCs w:val="24"/>
         </w:rPr>
       </w:pPr>
+      <w:r>
+        <w:rPr>
+          <w:rFonts w:ascii="LinLibertine" w:hAnsi="LinLibertine" w:cs="LinLibertine"/>
+          <w:color w:val="000000"/>
+          <w:sz w:val="24"/>
+          <w:szCs w:val="24"/>
+        </w:rPr>
+        <w:t xml:space="preserve">JSON Web Token, o JWT, es un estándar abierto definido por </w:t>
+      </w:r>
+      <w:r>
+        <w:rPr>
+          <w:rFonts w:ascii="LinLibertine" w:hAnsi="LinLibertine" w:cs="LinLibertine"/>
+          <w:color w:val="00009A"/>
+          <w:sz w:val="24"/>
+          <w:szCs w:val="24"/>
+        </w:rPr>
+        <w:t xml:space="preserve">RFC 7797¹² </w:t>
+      </w:r>
+      <w:r>
+        <w:rPr>
+          <w:rFonts w:ascii="LinLibertine" w:hAnsi="LinLibertine" w:cs="LinLibertine"/>
+          <w:color w:val="000000"/>
+          <w:sz w:val="24"/>
+          <w:szCs w:val="24"/>
+        </w:rPr>
+        <w:t>basado en formato JSON</w:t>
+      </w:r>
     </w:p>
     <w:p>
-      <w:pPr>
-        <w:rPr>
-          <w:lang w:val="en-GB"/>
-        </w:rPr>
-      </w:pPr>
-    </w:p>
-    <w:p>
-      <w:pPr>
-        <w:rPr>
-          <w:lang w:val="en-GB"/>
-        </w:rPr>
-      </w:pPr>
-      <w:bookmarkStart w:id="0" w:name="_GoBack"/>
-      <w:bookmarkEnd w:id="0"/>
-    </w:p>
-    <w:p>
-      <w:pPr>
-        <w:rPr>
-          <w:lang w:val="en-GB"/>
-        </w:rPr>
-      </w:pPr>
-    </w:p>
-    <w:p>
-      <w:pPr>
-        <w:rPr>
-          <w:lang w:val="en-GB"/>
-        </w:rPr>
-      </w:pPr>
-    </w:p>
-    <w:p>
-      <w:pPr>
-        <w:rPr>
-          <w:lang w:val="en-GB"/>
-        </w:rPr>
-      </w:pPr>
-      <w:proofErr w:type="spellStart"/>
-      <w:r>
-        <w:rPr>
-          <w:lang w:val="en-GB"/>
-        </w:rPr>
-        <w:t>Utilizades</w:t>
-      </w:r>
-      <w:proofErr w:type="spellEnd"/>
+      <w:hyperlink r:id="rId7" w:history="1">
+        <w:r>
+          <w:rPr>
+            <w:rStyle w:val="Hipervnculo"/>
+          </w:rPr>
+          <w:t>https://www.youtube.com/watch?v=qXJ9jV-0wQ4</w:t>
+        </w:r>
+      </w:hyperlink>
     </w:p>
     <w:p>
       <w:pPr>
@@ -296,7 +314,7 @@
       </w:pPr>
     </w:p>
     <w:sectPr>
-      <w:footerReference w:type="default" r:id="rId7"/>
+      <w:footerReference w:type="default" r:id="rId8"/>
       <w:pgSz w:w="11906" w:h="16838"/>
       <w:pgMar w:top="1417" w:right="1701" w:bottom="1417" w:left="1701" w:header="708" w:footer="708" w:gutter="0"/>
       <w:cols w:space="708"/>
@@ -307,7 +325,7 @@
 </file>
 
 <file path=word/endnotes.xml><?xml version="1.0" encoding="utf-8"?>
-<w:endnotes xmlns:wpc="http://schemas.microsoft.com/office/word/2010/wordprocessingCanvas" xmlns:cx="http://schemas.microsoft.com/office/drawing/2014/chartex" xmlns:cx1="http://schemas.microsoft.com/office/drawing/2015/9/8/chartex" xmlns:cx2="http://schemas.microsoft.com/office/drawing/2015/10/21/chartex" xmlns:cx3="http://schemas.microsoft.com/office/drawing/2016/5/9/chartex" xmlns:cx4="http://schemas.microsoft.com/office/drawing/2016/5/10/chartex" xmlns:cx5="http://schemas.microsoft.com/office/drawing/2016/5/11/chartex" xmlns:cx6="http://schemas.microsoft.com/office/drawing/2016/5/12/chartex" xmlns:cx7="http://schemas.microsoft.com/office/drawing/2016/5/13/chartex" xmlns:cx8="http://schemas.microsoft.com/office/drawing/2016/5/14/chartex" xmlns:mc="http://schemas.openxmlformats.org/markup-compatibility/2006" xmlns:aink="http://schemas.microsoft.com/office/drawing/2016/ink" xmlns:am3d="http://schemas.microsoft.com/office/drawing/2017/model3d" xmlns:o="urn:schemas-microsoft-com:office:office" xmlns:r="http://schemas.openxmlformats.org/officeDocument/2006/relationships" xmlns:m="http://schemas.openxmlformats.org/officeDocument/2006/math" xmlns:v="urn:schemas-microsoft-com:vml" xmlns:wp14="http://schemas.microsoft.com/office/word/2010/wordprocessingDrawing" xmlns:wp="http://schemas.openxmlformats.org/drawingml/2006/wordprocessingDrawing" xmlns:w10="urn:schemas-microsoft-com:office:word" xmlns:w="http://schemas.openxmlformats.org/wordprocessingml/2006/main" xmlns:w14="http://schemas.microsoft.com/office/word/2010/wordml" xmlns:w15="http://schemas.microsoft.com/office/word/2012/wordml" xmlns:w16cid="http://schemas.microsoft.com/office/word/2016/wordml/cid" xmlns:w16se="http://schemas.microsoft.com/office/word/2015/wordml/symex" xmlns:wpg="http://schemas.microsoft.com/office/word/2010/wordprocessingGroup" xmlns:wpi="http://schemas.microsoft.com/office/word/2010/wordprocessingInk" xmlns:wne="http://schemas.microsoft.com/office/word/2006/wordml" xmlns:wps="http://schemas.microsoft.com/office/word/2010/wordprocessingShape" mc:Ignorable="w14 w15 w16se w16cid wp14">
+<w:endnotes xmlns:wpc="http://schemas.microsoft.com/office/word/2010/wordprocessingCanvas" xmlns:cx="http://schemas.microsoft.com/office/drawing/2014/chartex" xmlns:cx1="http://schemas.microsoft.com/office/drawing/2015/9/8/chartex" xmlns:cx2="http://schemas.microsoft.com/office/drawing/2015/10/21/chartex" xmlns:cx3="http://schemas.microsoft.com/office/drawing/2016/5/9/chartex" xmlns:cx4="http://schemas.microsoft.com/office/drawing/2016/5/10/chartex" xmlns:cx5="http://schemas.microsoft.com/office/drawing/2016/5/11/chartex" xmlns:cx6="http://schemas.microsoft.com/office/drawing/2016/5/12/chartex" xmlns:cx7="http://schemas.microsoft.com/office/drawing/2016/5/13/chartex" xmlns:cx8="http://schemas.microsoft.com/office/drawing/2016/5/14/chartex" xmlns:mc="http://schemas.openxmlformats.org/markup-compatibility/2006" xmlns:aink="http://schemas.microsoft.com/office/drawing/2016/ink" xmlns:am3d="http://schemas.microsoft.com/office/drawing/2017/model3d" xmlns:o="urn:schemas-microsoft-com:office:office" xmlns:r="http://schemas.openxmlformats.org/officeDocument/2006/relationships" xmlns:m="http://schemas.openxmlformats.org/officeDocument/2006/math" xmlns:v="urn:schemas-microsoft-com:vml" xmlns:wp14="http://schemas.microsoft.com/office/word/2010/wordprocessingDrawing" xmlns:wp="http://schemas.openxmlformats.org/drawingml/2006/wordprocessingDrawing" xmlns:w10="urn:schemas-microsoft-com:office:word" xmlns:w="http://schemas.openxmlformats.org/wordprocessingml/2006/main" xmlns:w14="http://schemas.microsoft.com/office/word/2010/wordml" xmlns:w15="http://schemas.microsoft.com/office/word/2012/wordml" xmlns:w16cex="http://schemas.microsoft.com/office/word/2018/wordml/cex" xmlns:w16cid="http://schemas.microsoft.com/office/word/2016/wordml/cid" xmlns:w16="http://schemas.microsoft.com/office/word/2018/wordml" xmlns:w16sdtdh="http://schemas.microsoft.com/office/word/2020/wordml/sdtdatahash" xmlns:w16se="http://schemas.microsoft.com/office/word/2015/wordml/symex" xmlns:wpg="http://schemas.microsoft.com/office/word/2010/wordprocessingGroup" xmlns:wpi="http://schemas.microsoft.com/office/word/2010/wordprocessingInk" xmlns:wne="http://schemas.microsoft.com/office/word/2006/wordml" xmlns:wps="http://schemas.microsoft.com/office/word/2010/wordprocessingShape" mc:Ignorable="w14 w15 w16se w16cid w16 w16cex w16sdtdh wp14">
   <w:endnote w:type="separator" w:id="-1">
     <w:p>
       <w:pPr>
@@ -332,7 +350,7 @@
 </file>
 
 <file path=word/footer1.xml><?xml version="1.0" encoding="utf-8"?>
-<w:ftr xmlns:wpc="http://schemas.microsoft.com/office/word/2010/wordprocessingCanvas" xmlns:cx="http://schemas.microsoft.com/office/drawing/2014/chartex" xmlns:cx1="http://schemas.microsoft.com/office/drawing/2015/9/8/chartex" xmlns:cx2="http://schemas.microsoft.com/office/drawing/2015/10/21/chartex" xmlns:cx3="http://schemas.microsoft.com/office/drawing/2016/5/9/chartex" xmlns:cx4="http://schemas.microsoft.com/office/drawing/2016/5/10/chartex" xmlns:cx5="http://schemas.microsoft.com/office/drawing/2016/5/11/chartex" xmlns:cx6="http://schemas.microsoft.com/office/drawing/2016/5/12/chartex" xmlns:cx7="http://schemas.microsoft.com/office/drawing/2016/5/13/chartex" xmlns:cx8="http://schemas.microsoft.com/office/drawing/2016/5/14/chartex" xmlns:mc="http://schemas.openxmlformats.org/markup-compatibility/2006" xmlns:aink="http://schemas.microsoft.com/office/drawing/2016/ink" xmlns:am3d="http://schemas.microsoft.com/office/drawing/2017/model3d" xmlns:o="urn:schemas-microsoft-com:office:office" xmlns:r="http://schemas.openxmlformats.org/officeDocument/2006/relationships" xmlns:m="http://schemas.openxmlformats.org/officeDocument/2006/math" xmlns:v="urn:schemas-microsoft-com:vml" xmlns:wp14="http://schemas.microsoft.com/office/word/2010/wordprocessingDrawing" xmlns:wp="http://schemas.openxmlformats.org/drawingml/2006/wordprocessingDrawing" xmlns:w10="urn:schemas-microsoft-com:office:word" xmlns:w="http://schemas.openxmlformats.org/wordprocessingml/2006/main" xmlns:w14="http://schemas.microsoft.com/office/word/2010/wordml" xmlns:w15="http://schemas.microsoft.com/office/word/2012/wordml" xmlns:w16cid="http://schemas.microsoft.com/office/word/2016/wordml/cid" xmlns:w16se="http://schemas.microsoft.com/office/word/2015/wordml/symex" xmlns:wpg="http://schemas.microsoft.com/office/word/2010/wordprocessingGroup" xmlns:wpi="http://schemas.microsoft.com/office/word/2010/wordprocessingInk" xmlns:wne="http://schemas.microsoft.com/office/word/2006/wordml" xmlns:wps="http://schemas.microsoft.com/office/word/2010/wordprocessingShape" mc:Ignorable="w14 w15 w16se w16cid wp14">
+<w:ftr xmlns:wpc="http://schemas.microsoft.com/office/word/2010/wordprocessingCanvas" xmlns:cx="http://schemas.microsoft.com/office/drawing/2014/chartex" xmlns:cx1="http://schemas.microsoft.com/office/drawing/2015/9/8/chartex" xmlns:cx2="http://schemas.microsoft.com/office/drawing/2015/10/21/chartex" xmlns:cx3="http://schemas.microsoft.com/office/drawing/2016/5/9/chartex" xmlns:cx4="http://schemas.microsoft.com/office/drawing/2016/5/10/chartex" xmlns:cx5="http://schemas.microsoft.com/office/drawing/2016/5/11/chartex" xmlns:cx6="http://schemas.microsoft.com/office/drawing/2016/5/12/chartex" xmlns:cx7="http://schemas.microsoft.com/office/drawing/2016/5/13/chartex" xmlns:cx8="http://schemas.microsoft.com/office/drawing/2016/5/14/chartex" xmlns:mc="http://schemas.openxmlformats.org/markup-compatibility/2006" xmlns:aink="http://schemas.microsoft.com/office/drawing/2016/ink" xmlns:am3d="http://schemas.microsoft.com/office/drawing/2017/model3d" xmlns:o="urn:schemas-microsoft-com:office:office" xmlns:r="http://schemas.openxmlformats.org/officeDocument/2006/relationships" xmlns:m="http://schemas.openxmlformats.org/officeDocument/2006/math" xmlns:v="urn:schemas-microsoft-com:vml" xmlns:wp14="http://schemas.microsoft.com/office/word/2010/wordprocessingDrawing" xmlns:wp="http://schemas.openxmlformats.org/drawingml/2006/wordprocessingDrawing" xmlns:w10="urn:schemas-microsoft-com:office:word" xmlns:w="http://schemas.openxmlformats.org/wordprocessingml/2006/main" xmlns:w14="http://schemas.microsoft.com/office/word/2010/wordml" xmlns:w15="http://schemas.microsoft.com/office/word/2012/wordml" xmlns:w16cex="http://schemas.microsoft.com/office/word/2018/wordml/cex" xmlns:w16cid="http://schemas.microsoft.com/office/word/2016/wordml/cid" xmlns:w16="http://schemas.microsoft.com/office/word/2018/wordml" xmlns:w16sdtdh="http://schemas.microsoft.com/office/word/2020/wordml/sdtdatahash" xmlns:w16se="http://schemas.microsoft.com/office/word/2015/wordml/symex" xmlns:wpg="http://schemas.microsoft.com/office/word/2010/wordprocessingGroup" xmlns:wpi="http://schemas.microsoft.com/office/word/2010/wordprocessingInk" xmlns:wne="http://schemas.microsoft.com/office/word/2006/wordml" xmlns:wps="http://schemas.microsoft.com/office/word/2010/wordprocessingShape" mc:Ignorable="w14 w15 w16se w16cid w16 w16cex w16sdtdh wp14">
   <w:p>
     <w:pPr>
       <w:pStyle w:val="Piedepgina"/>
@@ -387,7 +405,7 @@
 </file>
 
 <file path=word/footnotes.xml><?xml version="1.0" encoding="utf-8"?>
-<w:footnotes xmlns:wpc="http://schemas.microsoft.com/office/word/2010/wordprocessingCanvas" xmlns:cx="http://schemas.microsoft.com/office/drawing/2014/chartex" xmlns:cx1="http://schemas.microsoft.com/office/drawing/2015/9/8/chartex" xmlns:cx2="http://schemas.microsoft.com/office/drawing/2015/10/21/chartex" xmlns:cx3="http://schemas.microsoft.com/office/drawing/2016/5/9/chartex" xmlns:cx4="http://schemas.microsoft.com/office/drawing/2016/5/10/chartex" xmlns:cx5="http://schemas.microsoft.com/office/drawing/2016/5/11/chartex" xmlns:cx6="http://schemas.microsoft.com/office/drawing/2016/5/12/chartex" xmlns:cx7="http://schemas.microsoft.com/office/drawing/2016/5/13/chartex" xmlns:cx8="http://schemas.microsoft.com/office/drawing/2016/5/14/chartex" xmlns:mc="http://schemas.openxmlformats.org/markup-compatibility/2006" xmlns:aink="http://schemas.microsoft.com/office/drawing/2016/ink" xmlns:am3d="http://schemas.microsoft.com/office/drawing/2017/model3d" xmlns:o="urn:schemas-microsoft-com:office:office" xmlns:r="http://schemas.openxmlformats.org/officeDocument/2006/relationships" xmlns:m="http://schemas.openxmlformats.org/officeDocument/2006/math" xmlns:v="urn:schemas-microsoft-com:vml" xmlns:wp14="http://schemas.microsoft.com/office/word/2010/wordprocessingDrawing" xmlns:wp="http://schemas.openxmlformats.org/drawingml/2006/wordprocessingDrawing" xmlns:w10="urn:schemas-microsoft-com:office:word" xmlns:w="http://schemas.openxmlformats.org/wordprocessingml/2006/main" xmlns:w14="http://schemas.microsoft.com/office/word/2010/wordml" xmlns:w15="http://schemas.microsoft.com/office/word/2012/wordml" xmlns:w16cid="http://schemas.microsoft.com/office/word/2016/wordml/cid" xmlns:w16se="http://schemas.microsoft.com/office/word/2015/wordml/symex" xmlns:wpg="http://schemas.microsoft.com/office/word/2010/wordprocessingGroup" xmlns:wpi="http://schemas.microsoft.com/office/word/2010/wordprocessingInk" xmlns:wne="http://schemas.microsoft.com/office/word/2006/wordml" xmlns:wps="http://schemas.microsoft.com/office/word/2010/wordprocessingShape" mc:Ignorable="w14 w15 w16se w16cid wp14">
+<w:footnotes xmlns:wpc="http://schemas.microsoft.com/office/word/2010/wordprocessingCanvas" xmlns:cx="http://schemas.microsoft.com/office/drawing/2014/chartex" xmlns:cx1="http://schemas.microsoft.com/office/drawing/2015/9/8/chartex" xmlns:cx2="http://schemas.microsoft.com/office/drawing/2015/10/21/chartex" xmlns:cx3="http://schemas.microsoft.com/office/drawing/2016/5/9/chartex" xmlns:cx4="http://schemas.microsoft.com/office/drawing/2016/5/10/chartex" xmlns:cx5="http://schemas.microsoft.com/office/drawing/2016/5/11/chartex" xmlns:cx6="http://schemas.microsoft.com/office/drawing/2016/5/12/chartex" xmlns:cx7="http://schemas.microsoft.com/office/drawing/2016/5/13/chartex" xmlns:cx8="http://schemas.microsoft.com/office/drawing/2016/5/14/chartex" xmlns:mc="http://schemas.openxmlformats.org/markup-compatibility/2006" xmlns:aink="http://schemas.microsoft.com/office/drawing/2016/ink" xmlns:am3d="http://schemas.microsoft.com/office/drawing/2017/model3d" xmlns:o="urn:schemas-microsoft-com:office:office" xmlns:r="http://schemas.openxmlformats.org/officeDocument/2006/relationships" xmlns:m="http://schemas.openxmlformats.org/officeDocument/2006/math" xmlns:v="urn:schemas-microsoft-com:vml" xmlns:wp14="http://schemas.microsoft.com/office/word/2010/wordprocessingDrawing" xmlns:wp="http://schemas.openxmlformats.org/drawingml/2006/wordprocessingDrawing" xmlns:w10="urn:schemas-microsoft-com:office:word" xmlns:w="http://schemas.openxmlformats.org/wordprocessingml/2006/main" xmlns:w14="http://schemas.microsoft.com/office/word/2010/wordml" xmlns:w15="http://schemas.microsoft.com/office/word/2012/wordml" xmlns:w16cex="http://schemas.microsoft.com/office/word/2018/wordml/cex" xmlns:w16cid="http://schemas.microsoft.com/office/word/2016/wordml/cid" xmlns:w16="http://schemas.microsoft.com/office/word/2018/wordml" xmlns:w16sdtdh="http://schemas.microsoft.com/office/word/2020/wordml/sdtdatahash" xmlns:w16se="http://schemas.microsoft.com/office/word/2015/wordml/symex" xmlns:wpg="http://schemas.microsoft.com/office/word/2010/wordprocessingGroup" xmlns:wpi="http://schemas.microsoft.com/office/word/2010/wordprocessingInk" xmlns:wne="http://schemas.microsoft.com/office/word/2006/wordml" xmlns:wps="http://schemas.microsoft.com/office/word/2010/wordprocessingShape" mc:Ignorable="w14 w15 w16se w16cid w16 w16cex w16sdtdh wp14">
   <w:footnote w:type="separator" w:id="-1">
     <w:p>
       <w:pPr>
@@ -412,7 +430,7 @@
 </file>
 
 <file path=word/styles.xml><?xml version="1.0" encoding="utf-8"?>
-<w:styles xmlns:mc="http://schemas.openxmlformats.org/markup-compatibility/2006" xmlns:r="http://schemas.openxmlformats.org/officeDocument/2006/relationships" xmlns:w="http://schemas.openxmlformats.org/wordprocessingml/2006/main" xmlns:w14="http://schemas.microsoft.com/office/word/2010/wordml" xmlns:w15="http://schemas.microsoft.com/office/word/2012/wordml" xmlns:w16cid="http://schemas.microsoft.com/office/word/2016/wordml/cid" xmlns:w16se="http://schemas.microsoft.com/office/word/2015/wordml/symex" mc:Ignorable="w14 w15 w16se w16cid">
+<w:styles xmlns:mc="http://schemas.openxmlformats.org/markup-compatibility/2006" xmlns:r="http://schemas.openxmlformats.org/officeDocument/2006/relationships" xmlns:w="http://schemas.openxmlformats.org/wordprocessingml/2006/main" xmlns:w14="http://schemas.microsoft.com/office/word/2010/wordml" xmlns:w15="http://schemas.microsoft.com/office/word/2012/wordml" xmlns:w16cex="http://schemas.microsoft.com/office/word/2018/wordml/cex" xmlns:w16cid="http://schemas.microsoft.com/office/word/2016/wordml/cid" xmlns:w16="http://schemas.microsoft.com/office/word/2018/wordml" xmlns:w16sdtdh="http://schemas.microsoft.com/office/word/2020/wordml/sdtdatahash" xmlns:w16se="http://schemas.microsoft.com/office/word/2015/wordml/symex" mc:Ignorable="w14 w15 w16se w16cid w16 w16cex w16sdtdh">
   <w:docDefaults>
     <w:rPrDefault>
       <w:rPr>
@@ -1514,11 +1532,34 @@
       <w:lang w:eastAsia="es-ES"/>
     </w:rPr>
   </w:style>
+  <w:style w:type="character" w:styleId="Hipervnculo">
+    <w:name w:val="Hyperlink"/>
+    <w:basedOn w:val="Fuentedeprrafopredeter"/>
+    <w:uiPriority w:val="99"/>
+    <w:unhideWhenUsed/>
+    <w:rsid w:val="00DA4EAF"/>
+    <w:rPr>
+      <w:color w:val="0563C1" w:themeColor="hyperlink"/>
+      <w:u w:val="single"/>
+    </w:rPr>
+  </w:style>
+  <w:style w:type="character" w:styleId="Mencinsinresolver">
+    <w:name w:val="Unresolved Mention"/>
+    <w:basedOn w:val="Fuentedeprrafopredeter"/>
+    <w:uiPriority w:val="99"/>
+    <w:semiHidden/>
+    <w:unhideWhenUsed/>
+    <w:rsid w:val="00DA4EAF"/>
+    <w:rPr>
+      <w:color w:val="605E5C"/>
+      <w:shd w:val="clear" w:color="auto" w:fill="E1DFDD"/>
+    </w:rPr>
+  </w:style>
 </w:styles>
 </file>
 
 <file path=word/glossary/document.xml><?xml version="1.0" encoding="utf-8"?>
-<w:glossaryDocument xmlns:wpc="http://schemas.microsoft.com/office/word/2010/wordprocessingCanvas" xmlns:cx="http://schemas.microsoft.com/office/drawing/2014/chartex" xmlns:cx1="http://schemas.microsoft.com/office/drawing/2015/9/8/chartex" xmlns:cx2="http://schemas.microsoft.com/office/drawing/2015/10/21/chartex" xmlns:cx3="http://schemas.microsoft.com/office/drawing/2016/5/9/chartex" xmlns:cx4="http://schemas.microsoft.com/office/drawing/2016/5/10/chartex" xmlns:cx5="http://schemas.microsoft.com/office/drawing/2016/5/11/chartex" xmlns:cx6="http://schemas.microsoft.com/office/drawing/2016/5/12/chartex" xmlns:cx7="http://schemas.microsoft.com/office/drawing/2016/5/13/chartex" xmlns:cx8="http://schemas.microsoft.com/office/drawing/2016/5/14/chartex" xmlns:mc="http://schemas.openxmlformats.org/markup-compatibility/2006" xmlns:aink="http://schemas.microsoft.com/office/drawing/2016/ink" xmlns:am3d="http://schemas.microsoft.com/office/drawing/2017/model3d" xmlns:o="urn:schemas-microsoft-com:office:office" xmlns:r="http://schemas.openxmlformats.org/officeDocument/2006/relationships" xmlns:m="http://schemas.openxmlformats.org/officeDocument/2006/math" xmlns:v="urn:schemas-microsoft-com:vml" xmlns:wp14="http://schemas.microsoft.com/office/word/2010/wordprocessingDrawing" xmlns:wp="http://schemas.openxmlformats.org/drawingml/2006/wordprocessingDrawing" xmlns:w10="urn:schemas-microsoft-com:office:word" xmlns:w="http://schemas.openxmlformats.org/wordprocessingml/2006/main" xmlns:w14="http://schemas.microsoft.com/office/word/2010/wordml" xmlns:w15="http://schemas.microsoft.com/office/word/2012/wordml" xmlns:w16cid="http://schemas.microsoft.com/office/word/2016/wordml/cid" xmlns:w16se="http://schemas.microsoft.com/office/word/2015/wordml/symex" xmlns:wpg="http://schemas.microsoft.com/office/word/2010/wordprocessingGroup" xmlns:wpi="http://schemas.microsoft.com/office/word/2010/wordprocessingInk" xmlns:wne="http://schemas.microsoft.com/office/word/2006/wordml" xmlns:wps="http://schemas.microsoft.com/office/word/2010/wordprocessingShape" mc:Ignorable="w14 w15 w16se w16cid wp14">
+<w:glossaryDocument xmlns:wpc="http://schemas.microsoft.com/office/word/2010/wordprocessingCanvas" xmlns:cx="http://schemas.microsoft.com/office/drawing/2014/chartex" xmlns:cx1="http://schemas.microsoft.com/office/drawing/2015/9/8/chartex" xmlns:cx2="http://schemas.microsoft.com/office/drawing/2015/10/21/chartex" xmlns:cx3="http://schemas.microsoft.com/office/drawing/2016/5/9/chartex" xmlns:cx4="http://schemas.microsoft.com/office/drawing/2016/5/10/chartex" xmlns:cx5="http://schemas.microsoft.com/office/drawing/2016/5/11/chartex" xmlns:cx6="http://schemas.microsoft.com/office/drawing/2016/5/12/chartex" xmlns:cx7="http://schemas.microsoft.com/office/drawing/2016/5/13/chartex" xmlns:cx8="http://schemas.microsoft.com/office/drawing/2016/5/14/chartex" xmlns:mc="http://schemas.openxmlformats.org/markup-compatibility/2006" xmlns:aink="http://schemas.microsoft.com/office/drawing/2016/ink" xmlns:am3d="http://schemas.microsoft.com/office/drawing/2017/model3d" xmlns:o="urn:schemas-microsoft-com:office:office" xmlns:r="http://schemas.openxmlformats.org/officeDocument/2006/relationships" xmlns:m="http://schemas.openxmlformats.org/officeDocument/2006/math" xmlns:v="urn:schemas-microsoft-com:vml" xmlns:wp14="http://schemas.microsoft.com/office/word/2010/wordprocessingDrawing" xmlns:wp="http://schemas.openxmlformats.org/drawingml/2006/wordprocessingDrawing" xmlns:w10="urn:schemas-microsoft-com:office:word" xmlns:w="http://schemas.openxmlformats.org/wordprocessingml/2006/main" xmlns:w14="http://schemas.microsoft.com/office/word/2010/wordml" xmlns:w15="http://schemas.microsoft.com/office/word/2012/wordml" xmlns:w16cex="http://schemas.microsoft.com/office/word/2018/wordml/cex" xmlns:w16cid="http://schemas.microsoft.com/office/word/2016/wordml/cid" xmlns:w16="http://schemas.microsoft.com/office/word/2018/wordml" xmlns:w16sdtdh="http://schemas.microsoft.com/office/word/2020/wordml/sdtdatahash" xmlns:w16se="http://schemas.microsoft.com/office/word/2015/wordml/symex" xmlns:wpg="http://schemas.microsoft.com/office/word/2010/wordprocessingGroup" xmlns:wpi="http://schemas.microsoft.com/office/word/2010/wordprocessingInk" xmlns:wne="http://schemas.microsoft.com/office/word/2006/wordml" xmlns:wps="http://schemas.microsoft.com/office/word/2010/wordprocessingShape" mc:Ignorable="w14 w15 w16se w16cid w16 w16cex w16sdtdh wp14">
   <w:docParts>
     <w:docPart>
       <w:docPartPr>
@@ -1603,33 +1644,42 @@
 </file>
 
 <file path=word/glossary/fontTable.xml><?xml version="1.0" encoding="utf-8"?>
-<w:fonts xmlns:mc="http://schemas.openxmlformats.org/markup-compatibility/2006" xmlns:r="http://schemas.openxmlformats.org/officeDocument/2006/relationships" xmlns:w="http://schemas.openxmlformats.org/wordprocessingml/2006/main" xmlns:w14="http://schemas.microsoft.com/office/word/2010/wordml" xmlns:w15="http://schemas.microsoft.com/office/word/2012/wordml" xmlns:w16cid="http://schemas.microsoft.com/office/word/2016/wordml/cid" xmlns:w16se="http://schemas.microsoft.com/office/word/2015/wordml/symex" mc:Ignorable="w14 w15 w16se w16cid">
+<w:fonts xmlns:mc="http://schemas.openxmlformats.org/markup-compatibility/2006" xmlns:r="http://schemas.openxmlformats.org/officeDocument/2006/relationships" xmlns:w="http://schemas.openxmlformats.org/wordprocessingml/2006/main" xmlns:w14="http://schemas.microsoft.com/office/word/2010/wordml" xmlns:w15="http://schemas.microsoft.com/office/word/2012/wordml" xmlns:w16cex="http://schemas.microsoft.com/office/word/2018/wordml/cex" xmlns:w16cid="http://schemas.microsoft.com/office/word/2016/wordml/cid" xmlns:w16="http://schemas.microsoft.com/office/word/2018/wordml" xmlns:w16sdtdh="http://schemas.microsoft.com/office/word/2020/wordml/sdtdatahash" xmlns:w16se="http://schemas.microsoft.com/office/word/2015/wordml/symex" mc:Ignorable="w14 w15 w16se w16cid w16 w16cex w16sdtdh">
   <w:font w:name="Calibri">
     <w:panose1 w:val="020F0502020204030204"/>
     <w:charset w:val="00"/>
     <w:family w:val="swiss"/>
     <w:pitch w:val="variable"/>
-    <w:sig w:usb0="E00002FF" w:usb1="4000ACFF" w:usb2="00000001" w:usb3="00000000" w:csb0="0000019F" w:csb1="00000000"/>
+    <w:sig w:usb0="E4002EFF" w:usb1="C000247B" w:usb2="00000009" w:usb3="00000000" w:csb0="000001FF" w:csb1="00000000"/>
   </w:font>
   <w:font w:name="Times New Roman">
     <w:panose1 w:val="02020603050405020304"/>
     <w:charset w:val="00"/>
     <w:family w:val="roman"/>
     <w:pitch w:val="variable"/>
-    <w:sig w:usb0="E0002AFF" w:usb1="C0007843" w:usb2="00000009" w:usb3="00000000" w:csb0="000001FF" w:csb1="00000000"/>
+    <w:sig w:usb0="E0002EFF" w:usb1="C000785B" w:usb2="00000009" w:usb3="00000000" w:csb0="000001FF" w:csb1="00000000"/>
   </w:font>
   <w:font w:name="Calibri Light">
     <w:panose1 w:val="020F0302020204030204"/>
     <w:charset w:val="00"/>
     <w:family w:val="swiss"/>
     <w:pitch w:val="variable"/>
-    <w:sig w:usb0="A00002EF" w:usb1="4000207B" w:usb2="00000000" w:usb3="00000000" w:csb0="0000009F" w:csb1="00000000"/>
+    <w:sig w:usb0="E4002EFF" w:usb1="C000247B" w:usb2="00000009" w:usb3="00000000" w:csb0="000001FF" w:csb1="00000000"/>
+  </w:font>
+  <w:font w:name="LinLibertine">
+    <w:altName w:val="Calibri"/>
+    <w:panose1 w:val="00000000000000000000"/>
+    <w:charset w:val="00"/>
+    <w:family w:val="auto"/>
+    <w:notTrueType/>
+    <w:pitch w:val="default"/>
+    <w:sig w:usb0="00000003" w:usb1="00000000" w:usb2="00000000" w:usb3="00000000" w:csb0="00000001" w:csb1="00000000"/>
   </w:font>
 </w:fonts>
 </file>
 
 <file path=word/glossary/settings.xml><?xml version="1.0" encoding="utf-8"?>
-<w:settings xmlns:mc="http://schemas.openxmlformats.org/markup-compatibility/2006" xmlns:o="urn:schemas-microsoft-com:office:office" xmlns:r="http://schemas.openxmlformats.org/officeDocument/2006/relationships" xmlns:m="http://schemas.openxmlformats.org/officeDocument/2006/math" xmlns:v="urn:schemas-microsoft-com:vml" xmlns:w10="urn:schemas-microsoft-com:office:word" xmlns:w="http://schemas.openxmlformats.org/wordprocessingml/2006/main" xmlns:w14="http://schemas.microsoft.com/office/word/2010/wordml" xmlns:w15="http://schemas.microsoft.com/office/word/2012/wordml" xmlns:w16cid="http://schemas.microsoft.com/office/word/2016/wordml/cid" xmlns:w16se="http://schemas.microsoft.com/office/word/2015/wordml/symex" xmlns:sl="http://schemas.openxmlformats.org/schemaLibrary/2006/main" mc:Ignorable="w14 w15 w16se w16cid">
+<w:settings xmlns:mc="http://schemas.openxmlformats.org/markup-compatibility/2006" xmlns:o="urn:schemas-microsoft-com:office:office" xmlns:r="http://schemas.openxmlformats.org/officeDocument/2006/relationships" xmlns:m="http://schemas.openxmlformats.org/officeDocument/2006/math" xmlns:v="urn:schemas-microsoft-com:vml" xmlns:w10="urn:schemas-microsoft-com:office:word" xmlns:w="http://schemas.openxmlformats.org/wordprocessingml/2006/main" xmlns:w14="http://schemas.microsoft.com/office/word/2010/wordml" xmlns:w15="http://schemas.microsoft.com/office/word/2012/wordml" xmlns:w16cex="http://schemas.microsoft.com/office/word/2018/wordml/cex" xmlns:w16cid="http://schemas.microsoft.com/office/word/2016/wordml/cid" xmlns:w16="http://schemas.microsoft.com/office/word/2018/wordml" xmlns:w16sdtdh="http://schemas.microsoft.com/office/word/2020/wordml/sdtdatahash" xmlns:w16se="http://schemas.microsoft.com/office/word/2015/wordml/symex" xmlns:sl="http://schemas.openxmlformats.org/schemaLibrary/2006/main" mc:Ignorable="w14 w15 w16se w16cid w16 w16cex w16sdtdh">
   <w:view w:val="normal"/>
   <w:defaultTabStop w:val="708"/>
   <w:hyphenationZone w:val="425"/>
@@ -1647,6 +1697,8 @@
     <w:rsidRoot w:val="00BD7AA3"/>
     <w:rsid w:val="007E3982"/>
     <w:rsid w:val="00BD7AA3"/>
+    <w:rsid w:val="00D20057"/>
+    <w:rsid w:val="00D40938"/>
   </w:rsids>
   <m:mathPr>
     <m:mathFont m:val="Cambria Math"/>
@@ -1670,7 +1722,7 @@
 </file>
 
 <file path=word/glossary/styles.xml><?xml version="1.0" encoding="utf-8"?>
-<w:styles xmlns:mc="http://schemas.openxmlformats.org/markup-compatibility/2006" xmlns:r="http://schemas.openxmlformats.org/officeDocument/2006/relationships" xmlns:w="http://schemas.openxmlformats.org/wordprocessingml/2006/main" xmlns:w14="http://schemas.microsoft.com/office/word/2010/wordml" xmlns:w15="http://schemas.microsoft.com/office/word/2012/wordml" xmlns:w16cid="http://schemas.microsoft.com/office/word/2016/wordml/cid" xmlns:w16se="http://schemas.microsoft.com/office/word/2015/wordml/symex" mc:Ignorable="w14 w15 w16se w16cid">
+<w:styles xmlns:mc="http://schemas.openxmlformats.org/markup-compatibility/2006" xmlns:r="http://schemas.openxmlformats.org/officeDocument/2006/relationships" xmlns:w="http://schemas.openxmlformats.org/wordprocessingml/2006/main" xmlns:w14="http://schemas.microsoft.com/office/word/2010/wordml" xmlns:w15="http://schemas.microsoft.com/office/word/2012/wordml" xmlns:w16cex="http://schemas.microsoft.com/office/word/2018/wordml/cex" xmlns:w16cid="http://schemas.microsoft.com/office/word/2016/wordml/cid" xmlns:w16="http://schemas.microsoft.com/office/word/2018/wordml" xmlns:w16sdtdh="http://schemas.microsoft.com/office/word/2020/wordml/sdtdatahash" xmlns:w16se="http://schemas.microsoft.com/office/word/2015/wordml/symex" mc:Ignorable="w14 w15 w16se w16cid w16 w16cex w16sdtdh">
   <w:docDefaults>
     <w:rPrDefault>
       <w:rPr>
@@ -2111,7 +2163,7 @@
 </file>
 
 <file path=word/glossary/webSettings.xml><?xml version="1.0" encoding="utf-8"?>
-<w:webSettings xmlns:mc="http://schemas.openxmlformats.org/markup-compatibility/2006" xmlns:r="http://schemas.openxmlformats.org/officeDocument/2006/relationships" xmlns:w="http://schemas.openxmlformats.org/wordprocessingml/2006/main" xmlns:w14="http://schemas.microsoft.com/office/word/2010/wordml" xmlns:w15="http://schemas.microsoft.com/office/word/2012/wordml" xmlns:w16cid="http://schemas.microsoft.com/office/word/2016/wordml/cid" xmlns:w16se="http://schemas.microsoft.com/office/word/2015/wordml/symex" mc:Ignorable="w14 w15 w16se w16cid">
+<w:webSettings xmlns:mc="http://schemas.openxmlformats.org/markup-compatibility/2006" xmlns:r="http://schemas.openxmlformats.org/officeDocument/2006/relationships" xmlns:w="http://schemas.openxmlformats.org/wordprocessingml/2006/main" xmlns:w14="http://schemas.microsoft.com/office/word/2010/wordml" xmlns:w15="http://schemas.microsoft.com/office/word/2012/wordml" xmlns:w16cex="http://schemas.microsoft.com/office/word/2018/wordml/cex" xmlns:w16cid="http://schemas.microsoft.com/office/word/2016/wordml/cid" xmlns:w16="http://schemas.microsoft.com/office/word/2018/wordml" xmlns:w16sdtdh="http://schemas.microsoft.com/office/word/2020/wordml/sdtdatahash" xmlns:w16se="http://schemas.microsoft.com/office/word/2015/wordml/symex" mc:Ignorable="w14 w15 w16se w16cid w16 w16cex w16sdtdh">
   <w:optimizeForBrowser/>
   <w:allowPNG/>
 </w:webSettings>

</xml_diff>